<commit_message>
Update Report - Part2 Sokoban
update the report of part2, that is the sokoban game.
</commit_message>
<xml_diff>
--- a/MP1/Assignment 1 – Report.docx
+++ b/MP1/Assignment 1 – Report.docx
@@ -41,55 +41,7 @@
           <w:sz w:val="28"/>
           <w:szCs w:val="28"/>
         </w:rPr>
-        <w:t xml:space="preserve">Group members: </w:t>
-      </w:r>
-      <w:proofErr w:type="spellStart"/>
-      <w:r>
-        <w:rPr>
-          <w:sz w:val="28"/>
-          <w:szCs w:val="28"/>
-        </w:rPr>
-        <w:t>Caiwei</w:t>
-      </w:r>
-      <w:proofErr w:type="spellEnd"/>
-      <w:r>
-        <w:rPr>
-          <w:sz w:val="28"/>
-          <w:szCs w:val="28"/>
-        </w:rPr>
-        <w:t xml:space="preserve"> He(caiweih2), </w:t>
-      </w:r>
-      <w:proofErr w:type="spellStart"/>
-      <w:r>
-        <w:rPr>
-          <w:sz w:val="28"/>
-          <w:szCs w:val="28"/>
-        </w:rPr>
-        <w:t>Chengrui</w:t>
-      </w:r>
-      <w:proofErr w:type="spellEnd"/>
-      <w:r>
-        <w:rPr>
-          <w:sz w:val="28"/>
-          <w:szCs w:val="28"/>
-        </w:rPr>
-        <w:t xml:space="preserve"> Zhu, </w:t>
-      </w:r>
-      <w:proofErr w:type="spellStart"/>
-      <w:r>
-        <w:rPr>
-          <w:sz w:val="28"/>
-          <w:szCs w:val="28"/>
-        </w:rPr>
-        <w:t>Kelong</w:t>
-      </w:r>
-      <w:proofErr w:type="spellEnd"/>
-      <w:r>
-        <w:rPr>
-          <w:sz w:val="28"/>
-          <w:szCs w:val="28"/>
-        </w:rPr>
-        <w:t xml:space="preserve"> Wu</w:t>
+        <w:t>Group members: Caiwei He(caiweih2), Chengrui Zhu, Kelong Wu</w:t>
       </w:r>
     </w:p>
     <w:p>
@@ -113,7 +65,7 @@
     </w:p>
     <w:p>
       <w:pPr>
-        <w:pStyle w:val="a3"/>
+        <w:pStyle w:val="ListParagraph"/>
         <w:numPr>
           <w:ilvl w:val="0"/>
           <w:numId w:val="1"/>
@@ -132,9 +84,6 @@
       <w:pPr>
         <w:ind w:left="360"/>
         <w:jc w:val="left"/>
-        <w:rPr>
-          <w:rFonts w:hint="eastAsia"/>
-        </w:rPr>
       </w:pPr>
       <w:r>
         <w:rPr>
@@ -292,9 +241,6 @@
       <w:pPr>
         <w:ind w:left="360"/>
         <w:jc w:val="center"/>
-        <w:rPr>
-          <w:rFonts w:hint="eastAsia"/>
-        </w:rPr>
       </w:pPr>
       <w:r>
         <w:rPr>
@@ -354,7 +300,7 @@
     </w:p>
     <w:p>
       <w:pPr>
-        <w:pStyle w:val="a3"/>
+        <w:pStyle w:val="ListParagraph"/>
         <w:numPr>
           <w:ilvl w:val="0"/>
           <w:numId w:val="1"/>
@@ -371,7 +317,7 @@
     </w:p>
     <w:p>
       <w:pPr>
-        <w:pStyle w:val="a3"/>
+        <w:pStyle w:val="ListParagraph"/>
         <w:ind w:left="360" w:firstLineChars="0" w:firstLine="0"/>
         <w:jc w:val="left"/>
       </w:pPr>
@@ -381,7 +327,7 @@
     </w:p>
     <w:p>
       <w:pPr>
-        <w:pStyle w:val="a3"/>
+        <w:pStyle w:val="ListParagraph"/>
         <w:ind w:left="360" w:firstLineChars="0" w:firstLine="0"/>
         <w:jc w:val="center"/>
       </w:pPr>
@@ -442,7 +388,7 @@
     </w:p>
     <w:p>
       <w:pPr>
-        <w:pStyle w:val="a3"/>
+        <w:pStyle w:val="ListParagraph"/>
         <w:ind w:left="360" w:firstLineChars="0" w:firstLine="0"/>
       </w:pPr>
       <w:r>
@@ -451,7 +397,7 @@
     </w:p>
     <w:p>
       <w:pPr>
-        <w:pStyle w:val="a3"/>
+        <w:pStyle w:val="ListParagraph"/>
         <w:ind w:left="360" w:firstLineChars="0" w:firstLine="0"/>
         <w:jc w:val="center"/>
       </w:pPr>
@@ -512,7 +458,7 @@
     </w:p>
     <w:p>
       <w:pPr>
-        <w:pStyle w:val="a3"/>
+        <w:pStyle w:val="ListParagraph"/>
         <w:ind w:left="360" w:firstLineChars="0" w:firstLine="0"/>
       </w:pPr>
       <w:r>
@@ -521,12 +467,9 @@
     </w:p>
     <w:p>
       <w:pPr>
-        <w:pStyle w:val="a3"/>
+        <w:pStyle w:val="ListParagraph"/>
         <w:ind w:left="360" w:firstLineChars="0" w:firstLine="0"/>
         <w:jc w:val="center"/>
-        <w:rPr>
-          <w:rFonts w:hint="eastAsia"/>
-        </w:rPr>
       </w:pPr>
       <w:r>
         <w:rPr>
@@ -585,7 +528,7 @@
     </w:p>
     <w:p>
       <w:pPr>
-        <w:pStyle w:val="a3"/>
+        <w:pStyle w:val="ListParagraph"/>
         <w:numPr>
           <w:ilvl w:val="0"/>
           <w:numId w:val="1"/>
@@ -602,7 +545,7 @@
     </w:p>
     <w:p>
       <w:pPr>
-        <w:pStyle w:val="a3"/>
+        <w:pStyle w:val="ListParagraph"/>
         <w:ind w:left="360" w:firstLineChars="0" w:firstLine="0"/>
         <w:jc w:val="left"/>
       </w:pPr>
@@ -612,12 +555,9 @@
     </w:p>
     <w:p>
       <w:pPr>
-        <w:pStyle w:val="a3"/>
+        <w:pStyle w:val="ListParagraph"/>
         <w:ind w:left="360" w:firstLineChars="0" w:firstLine="0"/>
         <w:jc w:val="center"/>
-        <w:rPr>
-          <w:rFonts w:hint="eastAsia"/>
-        </w:rPr>
       </w:pPr>
       <w:r>
         <w:rPr>
@@ -676,7 +616,7 @@
     </w:p>
     <w:p>
       <w:pPr>
-        <w:pStyle w:val="a3"/>
+        <w:pStyle w:val="ListParagraph"/>
         <w:ind w:left="360" w:firstLineChars="0" w:firstLine="0"/>
         <w:jc w:val="left"/>
       </w:pPr>
@@ -689,12 +629,9 @@
     </w:p>
     <w:p>
       <w:pPr>
-        <w:pStyle w:val="a3"/>
+        <w:pStyle w:val="ListParagraph"/>
         <w:ind w:left="360" w:firstLineChars="0" w:firstLine="0"/>
         <w:jc w:val="center"/>
-        <w:rPr>
-          <w:rFonts w:hint="eastAsia"/>
-        </w:rPr>
       </w:pPr>
       <w:r>
         <w:rPr>
@@ -753,7 +690,7 @@
     </w:p>
     <w:p>
       <w:pPr>
-        <w:pStyle w:val="a3"/>
+        <w:pStyle w:val="ListParagraph"/>
         <w:ind w:left="360" w:firstLineChars="0" w:firstLine="0"/>
         <w:jc w:val="left"/>
       </w:pPr>
@@ -766,12 +703,9 @@
     </w:p>
     <w:p>
       <w:pPr>
-        <w:pStyle w:val="a3"/>
+        <w:pStyle w:val="ListParagraph"/>
         <w:ind w:left="360" w:firstLineChars="0" w:firstLine="0"/>
         <w:jc w:val="center"/>
-        <w:rPr>
-          <w:rFonts w:hint="eastAsia"/>
-        </w:rPr>
       </w:pPr>
       <w:r>
         <w:rPr>
@@ -830,7 +764,7 @@
     </w:p>
     <w:p>
       <w:pPr>
-        <w:pStyle w:val="a3"/>
+        <w:pStyle w:val="ListParagraph"/>
         <w:numPr>
           <w:ilvl w:val="0"/>
           <w:numId w:val="1"/>
@@ -847,7 +781,7 @@
     </w:p>
     <w:p>
       <w:pPr>
-        <w:pStyle w:val="a3"/>
+        <w:pStyle w:val="ListParagraph"/>
         <w:ind w:left="360" w:firstLineChars="0" w:firstLine="0"/>
         <w:jc w:val="left"/>
       </w:pPr>
@@ -857,12 +791,9 @@
     </w:p>
     <w:p>
       <w:pPr>
-        <w:pStyle w:val="a3"/>
+        <w:pStyle w:val="ListParagraph"/>
         <w:ind w:left="360" w:firstLineChars="0" w:firstLine="0"/>
         <w:jc w:val="center"/>
-        <w:rPr>
-          <w:rFonts w:hint="eastAsia"/>
-        </w:rPr>
       </w:pPr>
       <w:r>
         <w:rPr>
@@ -921,7 +852,7 @@
     </w:p>
     <w:p>
       <w:pPr>
-        <w:pStyle w:val="a3"/>
+        <w:pStyle w:val="ListParagraph"/>
         <w:ind w:left="360" w:firstLineChars="0" w:firstLine="0"/>
         <w:jc w:val="left"/>
       </w:pPr>
@@ -934,12 +865,9 @@
     </w:p>
     <w:p>
       <w:pPr>
-        <w:pStyle w:val="a3"/>
+        <w:pStyle w:val="ListParagraph"/>
         <w:ind w:left="360" w:firstLineChars="0" w:firstLine="0"/>
         <w:jc w:val="center"/>
-        <w:rPr>
-          <w:rFonts w:hint="eastAsia"/>
-        </w:rPr>
       </w:pPr>
       <w:r>
         <w:rPr>
@@ -998,23 +926,20 @@
     </w:p>
     <w:p>
       <w:pPr>
-        <w:pStyle w:val="a3"/>
+        <w:pStyle w:val="ListParagraph"/>
         <w:ind w:left="360" w:firstLineChars="0" w:firstLine="0"/>
         <w:jc w:val="left"/>
+      </w:pPr>
+      <w:r>
         <w:rPr>
           <w:rFonts w:hint="eastAsia"/>
         </w:rPr>
-      </w:pPr>
-      <w:r>
-        <w:rPr>
-          <w:rFonts w:hint="eastAsia"/>
-        </w:rPr>
         <w:t>Open maze:</w:t>
       </w:r>
     </w:p>
     <w:p>
       <w:pPr>
-        <w:pStyle w:val="a3"/>
+        <w:pStyle w:val="ListParagraph"/>
         <w:ind w:left="360" w:firstLineChars="0" w:firstLine="0"/>
         <w:jc w:val="center"/>
       </w:pPr>
@@ -1078,18 +1003,13 @@
       </w:r>
     </w:p>
     <w:p>
-      <w:pPr>
-        <w:rPr>
-          <w:rFonts w:hint="eastAsia"/>
-        </w:rPr>
-      </w:pPr>
       <w:r>
         <w:t>Path cost &amp; Expanded nodes:</w:t>
       </w:r>
     </w:p>
     <w:tbl>
       <w:tblPr>
-        <w:tblStyle w:val="a5"/>
+        <w:tblStyle w:val="TableGridLight"/>
         <w:tblW w:w="8714" w:type="dxa"/>
         <w:tblLook w:val="04A0" w:firstRow="1" w:lastRow="0" w:firstColumn="1" w:lastColumn="0" w:noHBand="0" w:noVBand="1"/>
       </w:tblPr>
@@ -1135,9 +1055,6 @@
           <w:p>
             <w:pPr>
               <w:jc w:val="center"/>
-              <w:rPr>
-                <w:rFonts w:hint="eastAsia"/>
-              </w:rPr>
             </w:pPr>
             <w:r>
               <w:t>DFS</w:t>
@@ -1445,39 +1362,1126 @@
         </w:rPr>
         <w:t>t work</w:t>
       </w:r>
+      <w:r>
+        <w:t>.</w:t>
+      </w:r>
+    </w:p>
+    <w:p>
+      <w:pPr>
+        <w:jc w:val="left"/>
+      </w:pPr>
+      <w:r>
+        <w:t>The order to find children of each node is down, right, up,</w:t>
+      </w:r>
+      <w:r>
+        <w:t xml:space="preserve"> and</w:t>
+      </w:r>
+      <w:r>
+        <w:t xml:space="preserve"> left. Changing the order only makes a big difference in DFS, because </w:t>
+      </w:r>
+      <w:r>
+        <w:t>DFS</w:t>
+      </w:r>
+      <w:r>
+        <w:t xml:space="preserve"> </w:t>
+      </w:r>
+      <w:r>
+        <w:t>sticks with</w:t>
+      </w:r>
+      <w:r>
+        <w:t xml:space="preserve"> one leaf</w:t>
+      </w:r>
+      <w:r>
+        <w:t xml:space="preserve"> first, and others if previous leaf does not return the result.</w:t>
+      </w:r>
+    </w:p>
+    <w:p>
+      <w:pPr>
+        <w:jc w:val="left"/>
+      </w:pPr>
+    </w:p>
+    <w:p>
+      <w:pPr>
+        <w:jc w:val="left"/>
+      </w:pPr>
+    </w:p>
+    <w:p>
+      <w:pPr>
+        <w:jc w:val="left"/>
+      </w:pPr>
+    </w:p>
+    <w:p>
+      <w:pPr>
+        <w:jc w:val="left"/>
+      </w:pPr>
+    </w:p>
+    <w:p>
+      <w:pPr>
+        <w:jc w:val="left"/>
+      </w:pPr>
+    </w:p>
+    <w:p>
+      <w:pPr>
+        <w:jc w:val="left"/>
+      </w:pPr>
+    </w:p>
+    <w:p>
+      <w:pPr>
+        <w:jc w:val="left"/>
+      </w:pPr>
+    </w:p>
+    <w:p>
+      <w:pPr>
+        <w:jc w:val="left"/>
+      </w:pPr>
+    </w:p>
+    <w:p>
+      <w:pPr>
+        <w:jc w:val="left"/>
+      </w:pPr>
+    </w:p>
+    <w:p>
+      <w:pPr>
+        <w:jc w:val="left"/>
+      </w:pPr>
+    </w:p>
+    <w:p>
+      <w:pPr>
+        <w:jc w:val="left"/>
+      </w:pPr>
+    </w:p>
+    <w:p>
+      <w:pPr>
+        <w:jc w:val="left"/>
+      </w:pPr>
+    </w:p>
+    <w:p>
+      <w:pPr>
+        <w:jc w:val="left"/>
+        <w:rPr>
+          <w:b/>
+          <w:sz w:val="28"/>
+          <w:szCs w:val="28"/>
+        </w:rPr>
+      </w:pPr>
+      <w:r>
+        <w:rPr>
+          <w:b/>
+          <w:sz w:val="28"/>
+          <w:szCs w:val="28"/>
+        </w:rPr>
+        <w:t xml:space="preserve">Part 2 </w:t>
+      </w:r>
+      <w:r>
+        <w:rPr>
+          <w:b/>
+          <w:sz w:val="28"/>
+          <w:szCs w:val="28"/>
+        </w:rPr>
+        <w:t>Sokoban</w:t>
+      </w:r>
+    </w:p>
+    <w:p>
+      <w:pPr>
+        <w:jc w:val="left"/>
+        <w:rPr>
+          <w:b/>
+        </w:rPr>
+      </w:pPr>
+      <w:r>
+        <w:rPr>
+          <w:b/>
+        </w:rPr>
+        <w:t>Introduction</w:t>
+      </w:r>
+    </w:p>
+    <w:p>
+      <w:pPr>
+        <w:jc w:val="left"/>
+      </w:pPr>
+      <w:r>
+        <w:t xml:space="preserve">Our team solved the Sokoban problem with </w:t>
+      </w:r>
+      <w:r>
+        <w:t xml:space="preserve">both an uninformed </w:t>
+      </w:r>
+      <w:r>
+        <w:t>search – DFS, and informed search – A* with a non-trivial heuristic function to guide the search.</w:t>
+      </w:r>
+      <w:r>
+        <w:t xml:space="preserve"> This section of the report will first include a brief explanation of the heuristic function implemented. It also presents an overview of the results for both algorithms followed by a short analysis of the result.</w:t>
+      </w:r>
+    </w:p>
+    <w:p>
+      <w:pPr>
+        <w:jc w:val="left"/>
+      </w:pPr>
+    </w:p>
+    <w:p>
+      <w:pPr>
+        <w:jc w:val="left"/>
+        <w:rPr>
+          <w:b/>
+        </w:rPr>
+      </w:pPr>
+      <w:r>
+        <w:rPr>
+          <w:b/>
+        </w:rPr>
+        <w:t>Heuristic</w:t>
+      </w:r>
+      <w:r>
+        <w:rPr>
+          <w:b/>
+        </w:rPr>
+        <w:t xml:space="preserve"> Function</w:t>
+      </w:r>
+    </w:p>
+    <w:p>
+      <w:pPr>
+        <w:jc w:val="left"/>
+      </w:pPr>
+      <w:r>
+        <w:t>The heuristic consists of two part – the minimum matching of boxes and goals, and the minimum cost for the person to reach first box.</w:t>
+      </w:r>
+      <w:r>
+        <w:t xml:space="preserve"> </w:t>
+      </w:r>
+      <w:r>
+        <w:t>For the first part</w:t>
+      </w:r>
+      <w:r>
+        <w:t xml:space="preserve">, we </w:t>
+      </w:r>
+      <w:r>
+        <w:t xml:space="preserve">assign each box a unique goal position. </w:t>
+      </w:r>
+      <w:r>
+        <w:t>For each box-</w:t>
+      </w:r>
+      <w:r>
+        <w:t xml:space="preserve">goal pair, we computed the cost </w:t>
+      </w:r>
+      <w:r>
+        <w:t>of moving</w:t>
+      </w:r>
+      <w:r>
+        <w:t xml:space="preserve"> the box to goal by calculating distance</w:t>
+      </w:r>
+      <w:r>
+        <w:t xml:space="preserve"> between them</w:t>
+      </w:r>
+      <w:r>
+        <w:t xml:space="preserve">. In our case, we simply </w:t>
+      </w:r>
+      <w:r>
+        <w:t>use</w:t>
+      </w:r>
+      <w:r>
+        <w:t xml:space="preserve"> Manhattan</w:t>
+      </w:r>
+      <w:r>
+        <w:t xml:space="preserve"> distance. </w:t>
+      </w:r>
+      <w:r>
+        <w:t>Hence, it’s</w:t>
+      </w:r>
+      <w:r>
+        <w:t xml:space="preserve"> </w:t>
+      </w:r>
+      <w:r>
+        <w:t>now an</w:t>
+      </w:r>
+      <w:r>
+        <w:t xml:space="preserve"> optimization problem </w:t>
+      </w:r>
+      <w:r>
+        <w:t xml:space="preserve">to </w:t>
+      </w:r>
+      <w:r>
+        <w:t xml:space="preserve">minimize the sum of </w:t>
+      </w:r>
+      <w:r>
+        <w:t xml:space="preserve">cost of </w:t>
+      </w:r>
+      <w:r>
+        <w:t xml:space="preserve">matching </w:t>
+      </w:r>
+      <w:r>
+        <w:t xml:space="preserve">all box-goal pairs. </w:t>
+      </w:r>
+    </w:p>
+    <w:p>
+      <w:pPr>
+        <w:jc w:val="left"/>
+      </w:pPr>
+    </w:p>
+    <w:p>
+      <w:pPr>
+        <w:jc w:val="left"/>
+      </w:pPr>
+      <w:r>
+        <w:t>In detail</w:t>
+      </w:r>
+      <w:r>
+        <w:t>, we simple enumerated all possible matchings, computed the sum of the cost, and finally choose the one with minimum value.</w:t>
+      </w:r>
+      <w:r>
+        <w:t xml:space="preserve"> This </w:t>
+      </w:r>
+      <w:r>
+        <w:t xml:space="preserve">method </w:t>
+      </w:r>
+      <w:r>
+        <w:t xml:space="preserve">is </w:t>
+      </w:r>
+      <w:r>
+        <w:t>feasible</w:t>
+      </w:r>
+      <w:r>
+        <w:t xml:space="preserve"> </w:t>
+      </w:r>
+      <w:r>
+        <w:t xml:space="preserve">simply because the </w:t>
+      </w:r>
+      <w:r>
+        <w:t xml:space="preserve">number of boxes is very small (less than 10) as it requires </w:t>
+      </w:r>
+      <w:r>
+        <w:t>factorial</w:t>
+      </w:r>
+      <w:r>
+        <w:t xml:space="preserve"> </w:t>
+      </w:r>
+      <w:r>
+        <w:t xml:space="preserve">time </w:t>
+      </w:r>
+      <w:r>
+        <w:t xml:space="preserve">complexity. </w:t>
+      </w:r>
+    </w:p>
+    <w:p>
+      <w:pPr>
+        <w:jc w:val="left"/>
+      </w:pPr>
+    </w:p>
+    <w:p>
+      <w:pPr>
+        <w:jc w:val="left"/>
+      </w:pPr>
+      <w:r>
+        <w:t xml:space="preserve">For </w:t>
+      </w:r>
+      <w:r>
+        <w:rPr>
+          <w:rFonts w:hint="eastAsia"/>
+        </w:rPr>
+        <w:t>e</w:t>
+      </w:r>
+      <w:r>
+        <w:t>fficiency</w:t>
+      </w:r>
+      <w:r>
+        <w:t>, t</w:t>
+      </w:r>
+      <w:r>
+        <w:t>he heuristic function is calculated online with a simple hash table as a cache. That is, we compute the heuristic</w:t>
+      </w:r>
+      <w:r>
+        <w:t xml:space="preserve"> function only</w:t>
+      </w:r>
+      <w:r>
+        <w:t xml:space="preserve"> when the </w:t>
+      </w:r>
+      <w:r>
+        <w:t>state</w:t>
+      </w:r>
+      <w:r>
+        <w:t xml:space="preserve"> actually is being explored in the tree. </w:t>
+      </w:r>
+      <w:r>
+        <w:t>For all situation we cached the computed result to avoid unnecessary computation.</w:t>
+      </w:r>
+      <w:r>
+        <w:t xml:space="preserve"> Each time we first check if the state is in the cache</w:t>
+      </w:r>
+      <w:r>
+        <w:t xml:space="preserve"> (</w:t>
+      </w:r>
+      <w:r>
+        <w:t>a python dictionary</w:t>
+      </w:r>
+      <w:r>
+        <w:t xml:space="preserve">) </w:t>
+      </w:r>
+      <w:r>
+        <w:t xml:space="preserve">, and compute only when it’s necessary </w:t>
+      </w:r>
+      <w:r>
+        <w:t>(not in the cache).</w:t>
+      </w:r>
+      <w:r>
+        <w:t xml:space="preserve"> This part intends to guide the person </w:t>
+      </w:r>
+      <w:r>
+        <w:t>to push the right box to right place.</w:t>
+      </w:r>
+      <w:r>
+        <w:t xml:space="preserve"> </w:t>
+      </w:r>
+      <w:r>
+        <w:t>For the second part, we simply compute the cost for the person to reach the closest box. The cost for person to box is calculated using Manhattan distance as well.</w:t>
+      </w:r>
+      <w:r>
+        <w:t xml:space="preserve"> This part intends to guide </w:t>
+      </w:r>
+      <w:r>
+        <w:t xml:space="preserve">the person </w:t>
+      </w:r>
+      <w:r>
+        <w:t xml:space="preserve">during the path </w:t>
+      </w:r>
+      <w:r>
+        <w:t xml:space="preserve">from </w:t>
+      </w:r>
+      <w:r>
+        <w:t xml:space="preserve">one </w:t>
+      </w:r>
+      <w:r>
+        <w:t xml:space="preserve">box to </w:t>
+      </w:r>
+      <w:r>
+        <w:t>another</w:t>
+      </w:r>
+      <w:r>
+        <w:t>.</w:t>
+      </w:r>
+    </w:p>
+    <w:p>
+      <w:pPr>
+        <w:jc w:val="left"/>
+      </w:pPr>
+    </w:p>
+    <w:p>
+      <w:pPr>
+        <w:jc w:val="left"/>
+      </w:pPr>
+      <w:r>
+        <w:t>Now, we would like to show this heuristic function is admissible, that is, to show that our prediction is always optimistic. For the first part, we assume the cost of moving o</w:t>
+      </w:r>
+      <w:r>
+        <w:t xml:space="preserve">ne box to its goal is simply the Manhattan distance. This is optimistic since there can never be a shorter path than it. In fact, we will be </w:t>
+      </w:r>
+      <w:r>
+        <w:t xml:space="preserve">possibly </w:t>
+      </w:r>
+      <w:r>
+        <w:t>block</w:t>
+      </w:r>
+      <w:r>
+        <w:t>ed</w:t>
+      </w:r>
+      <w:r>
+        <w:t xml:space="preserve"> by walls and other boxes as well as cost for a man </w:t>
+      </w:r>
+      <w:r>
+        <w:t>moving to the correct side of boxes.</w:t>
+      </w:r>
+      <w:r>
+        <w:t xml:space="preserve"> The sum of all individuals moves are also optimistic because we simply go through all the cases by brutal force and choose the one with smallest cost. There’s no way to be more optimistic than our agent.</w:t>
+      </w:r>
+      <w:r>
+        <w:t xml:space="preserve"> Hence, the first part of heuristic is indeed admissible. It’s okay to add the second part, because the man has to walk to the box first to start his work, and we choose the one closest to him so that there can be no better solution. </w:t>
+      </w:r>
+      <w:r>
+        <w:t xml:space="preserve">By </w:t>
+      </w:r>
+      <w:r>
+        <w:t xml:space="preserve">applying </w:t>
+      </w:r>
+      <w:r>
+        <w:t xml:space="preserve">simple math, we can say that adding two optimistic </w:t>
+      </w:r>
+      <w:r>
+        <w:t>parts</w:t>
+      </w:r>
+      <w:r>
+        <w:t xml:space="preserve"> can guarantee a</w:t>
+      </w:r>
+      <w:r>
+        <w:t>n</w:t>
+      </w:r>
+      <w:r>
+        <w:t xml:space="preserve"> admissible of the </w:t>
+      </w:r>
+      <w:r>
+        <w:t xml:space="preserve">heuristic </w:t>
+      </w:r>
+      <w:r>
+        <w:t>function as a whole.</w:t>
+      </w:r>
+    </w:p>
+    <w:p>
+      <w:pPr>
+        <w:jc w:val="left"/>
+        <w:rPr>
+          <w:b/>
+        </w:rPr>
+      </w:pPr>
+      <w:r>
+        <w:rPr>
+          <w:b/>
+        </w:rPr>
+        <w:t>Results</w:t>
+      </w:r>
+    </w:p>
+    <w:p>
+      <w:pPr>
+        <w:jc w:val="left"/>
+      </w:pPr>
+    </w:p>
+    <w:tbl>
+      <w:tblPr>
+        <w:tblStyle w:val="TableGrid"/>
+        <w:tblW w:w="8530" w:type="dxa"/>
+        <w:tblLook w:val="04A0" w:firstRow="1" w:lastRow="0" w:firstColumn="1" w:lastColumn="0" w:noHBand="0" w:noVBand="1"/>
+      </w:tblPr>
+      <w:tblGrid>
+        <w:gridCol w:w="2132"/>
+        <w:gridCol w:w="2132"/>
+        <w:gridCol w:w="2133"/>
+        <w:gridCol w:w="2133"/>
+      </w:tblGrid>
+      <w:tr>
+        <w:trPr>
+          <w:trHeight w:val="638"/>
+        </w:trPr>
+        <w:tc>
+          <w:tcPr>
+            <w:tcW w:w="2132" w:type="dxa"/>
+          </w:tcPr>
+          <w:p>
+            <w:pPr>
+              <w:jc w:val="left"/>
+            </w:pPr>
+          </w:p>
+        </w:tc>
+        <w:tc>
+          <w:tcPr>
+            <w:tcW w:w="2132" w:type="dxa"/>
+          </w:tcPr>
+          <w:p>
+            <w:pPr>
+              <w:jc w:val="left"/>
+            </w:pPr>
+            <w:r>
+              <w:t>Cost (</w:t>
+            </w:r>
+            <w:r>
+              <w:t>moves</w:t>
+            </w:r>
+            <w:r>
+              <w:t>)</w:t>
+            </w:r>
+          </w:p>
+        </w:tc>
+        <w:tc>
+          <w:tcPr>
+            <w:tcW w:w="2133" w:type="dxa"/>
+          </w:tcPr>
+          <w:p>
+            <w:pPr>
+              <w:jc w:val="left"/>
+            </w:pPr>
+            <w:r>
+              <w:t>Node expanded</w:t>
+            </w:r>
+          </w:p>
+        </w:tc>
+        <w:tc>
+          <w:tcPr>
+            <w:tcW w:w="2133" w:type="dxa"/>
+          </w:tcPr>
+          <w:p>
+            <w:pPr>
+              <w:jc w:val="left"/>
+            </w:pPr>
+            <w:r>
+              <w:t>Cost of time (s)</w:t>
+            </w:r>
+          </w:p>
+        </w:tc>
+      </w:tr>
+      <w:tr>
+        <w:trPr>
+          <w:trHeight w:val="643"/>
+        </w:trPr>
+        <w:tc>
+          <w:tcPr>
+            <w:tcW w:w="2132" w:type="dxa"/>
+          </w:tcPr>
+          <w:p>
+            <w:pPr>
+              <w:jc w:val="left"/>
+            </w:pPr>
+            <w:r>
+              <w:t>BFS - input1</w:t>
+            </w:r>
+          </w:p>
+        </w:tc>
+        <w:tc>
+          <w:tcPr>
+            <w:tcW w:w="2132" w:type="dxa"/>
+          </w:tcPr>
+          <w:p>
+            <w:pPr>
+              <w:jc w:val="left"/>
+            </w:pPr>
+            <w:r>
+              <w:t>8</w:t>
+            </w:r>
+          </w:p>
+        </w:tc>
+        <w:tc>
+          <w:tcPr>
+            <w:tcW w:w="2133" w:type="dxa"/>
+          </w:tcPr>
+          <w:p>
+            <w:pPr>
+              <w:jc w:val="left"/>
+            </w:pPr>
+            <w:r>
+              <w:t>36</w:t>
+            </w:r>
+          </w:p>
+        </w:tc>
+        <w:tc>
+          <w:tcPr>
+            <w:tcW w:w="2133" w:type="dxa"/>
+          </w:tcPr>
+          <w:p>
+            <w:pPr>
+              <w:jc w:val="left"/>
+            </w:pPr>
+            <w:r>
+              <w:t>0.00329</w:t>
+            </w:r>
+          </w:p>
+        </w:tc>
+      </w:tr>
+      <w:tr>
+        <w:trPr>
+          <w:trHeight w:val="616"/>
+        </w:trPr>
+        <w:tc>
+          <w:tcPr>
+            <w:tcW w:w="2132" w:type="dxa"/>
+          </w:tcPr>
+          <w:p>
+            <w:pPr>
+              <w:jc w:val="left"/>
+            </w:pPr>
+            <w:r>
+              <w:t>A* - input1</w:t>
+            </w:r>
+          </w:p>
+        </w:tc>
+        <w:tc>
+          <w:tcPr>
+            <w:tcW w:w="2132" w:type="dxa"/>
+          </w:tcPr>
+          <w:p>
+            <w:pPr>
+              <w:jc w:val="left"/>
+            </w:pPr>
+            <w:r>
+              <w:t>8</w:t>
+            </w:r>
+          </w:p>
+        </w:tc>
+        <w:tc>
+          <w:tcPr>
+            <w:tcW w:w="2133" w:type="dxa"/>
+          </w:tcPr>
+          <w:p>
+            <w:pPr>
+              <w:jc w:val="left"/>
+            </w:pPr>
+            <w:r>
+              <w:t>24</w:t>
+            </w:r>
+          </w:p>
+        </w:tc>
+        <w:tc>
+          <w:tcPr>
+            <w:tcW w:w="2133" w:type="dxa"/>
+          </w:tcPr>
+          <w:p>
+            <w:pPr>
+              <w:jc w:val="left"/>
+            </w:pPr>
+            <w:r>
+              <w:t>0.00378</w:t>
+            </w:r>
+          </w:p>
+        </w:tc>
+      </w:tr>
+      <w:tr>
+        <w:trPr>
+          <w:trHeight w:val="616"/>
+        </w:trPr>
+        <w:tc>
+          <w:tcPr>
+            <w:tcW w:w="2132" w:type="dxa"/>
+          </w:tcPr>
+          <w:p>
+            <w:pPr>
+              <w:jc w:val="left"/>
+            </w:pPr>
+            <w:r>
+              <w:t>BFS – input2</w:t>
+            </w:r>
+          </w:p>
+        </w:tc>
+        <w:tc>
+          <w:tcPr>
+            <w:tcW w:w="2132" w:type="dxa"/>
+          </w:tcPr>
+          <w:p>
+            <w:pPr>
+              <w:jc w:val="left"/>
+            </w:pPr>
+            <w:r>
+              <w:t>144</w:t>
+            </w:r>
+          </w:p>
+        </w:tc>
+        <w:tc>
+          <w:tcPr>
+            <w:tcW w:w="2133" w:type="dxa"/>
+          </w:tcPr>
+          <w:p>
+            <w:pPr>
+              <w:jc w:val="left"/>
+            </w:pPr>
+            <w:r>
+              <w:t>44545</w:t>
+            </w:r>
+          </w:p>
+        </w:tc>
+        <w:tc>
+          <w:tcPr>
+            <w:tcW w:w="2133" w:type="dxa"/>
+          </w:tcPr>
+          <w:p>
+            <w:pPr>
+              <w:jc w:val="left"/>
+            </w:pPr>
+            <w:r>
+              <w:t>8.73</w:t>
+            </w:r>
+            <w:r>
+              <w:t>1</w:t>
+            </w:r>
+          </w:p>
+        </w:tc>
+      </w:tr>
+      <w:tr>
+        <w:trPr>
+          <w:trHeight w:val="616"/>
+        </w:trPr>
+        <w:tc>
+          <w:tcPr>
+            <w:tcW w:w="2132" w:type="dxa"/>
+          </w:tcPr>
+          <w:p>
+            <w:pPr>
+              <w:jc w:val="left"/>
+            </w:pPr>
+            <w:r>
+              <w:t>A* - input2</w:t>
+            </w:r>
+          </w:p>
+        </w:tc>
+        <w:tc>
+          <w:tcPr>
+            <w:tcW w:w="2132" w:type="dxa"/>
+          </w:tcPr>
+          <w:p>
+            <w:pPr>
+              <w:jc w:val="left"/>
+            </w:pPr>
+            <w:r>
+              <w:t>144</w:t>
+            </w:r>
+          </w:p>
+        </w:tc>
+        <w:tc>
+          <w:tcPr>
+            <w:tcW w:w="2133" w:type="dxa"/>
+          </w:tcPr>
+          <w:p>
+            <w:pPr>
+              <w:jc w:val="left"/>
+            </w:pPr>
+            <w:r>
+              <w:t>44497</w:t>
+            </w:r>
+          </w:p>
+        </w:tc>
+        <w:tc>
+          <w:tcPr>
+            <w:tcW w:w="2133" w:type="dxa"/>
+          </w:tcPr>
+          <w:p>
+            <w:pPr>
+              <w:jc w:val="left"/>
+            </w:pPr>
+            <w:r>
+              <w:t>10.120</w:t>
+            </w:r>
+          </w:p>
+        </w:tc>
+      </w:tr>
+      <w:tr>
+        <w:trPr>
+          <w:trHeight w:val="616"/>
+        </w:trPr>
+        <w:tc>
+          <w:tcPr>
+            <w:tcW w:w="2132" w:type="dxa"/>
+          </w:tcPr>
+          <w:p>
+            <w:pPr>
+              <w:jc w:val="left"/>
+            </w:pPr>
+            <w:r>
+              <w:t>BFS – input3</w:t>
+            </w:r>
+          </w:p>
+        </w:tc>
+        <w:tc>
+          <w:tcPr>
+            <w:tcW w:w="2132" w:type="dxa"/>
+          </w:tcPr>
+          <w:p>
+            <w:pPr>
+              <w:jc w:val="left"/>
+            </w:pPr>
+            <w:r>
+              <w:t>34</w:t>
+            </w:r>
+          </w:p>
+        </w:tc>
+        <w:tc>
+          <w:tcPr>
+            <w:tcW w:w="2133" w:type="dxa"/>
+          </w:tcPr>
+          <w:p>
+            <w:pPr>
+              <w:jc w:val="left"/>
+              <w:rPr>
+                <w:b/>
+              </w:rPr>
+            </w:pPr>
+            <w:r>
+              <w:rPr>
+                <w:b/>
+              </w:rPr>
+              <w:t>468493</w:t>
+            </w:r>
+          </w:p>
+        </w:tc>
+        <w:tc>
+          <w:tcPr>
+            <w:tcW w:w="2133" w:type="dxa"/>
+          </w:tcPr>
+          <w:p>
+            <w:pPr>
+              <w:jc w:val="left"/>
+              <w:rPr>
+                <w:b/>
+              </w:rPr>
+            </w:pPr>
+            <w:r>
+              <w:rPr>
+                <w:b/>
+              </w:rPr>
+              <w:t>134.444</w:t>
+            </w:r>
+          </w:p>
+        </w:tc>
+      </w:tr>
+      <w:tr>
+        <w:trPr>
+          <w:trHeight w:val="616"/>
+        </w:trPr>
+        <w:tc>
+          <w:tcPr>
+            <w:tcW w:w="2132" w:type="dxa"/>
+          </w:tcPr>
+          <w:p>
+            <w:pPr>
+              <w:jc w:val="left"/>
+            </w:pPr>
+            <w:r>
+              <w:t>A* - input3</w:t>
+            </w:r>
+          </w:p>
+        </w:tc>
+        <w:tc>
+          <w:tcPr>
+            <w:tcW w:w="2132" w:type="dxa"/>
+          </w:tcPr>
+          <w:p>
+            <w:pPr>
+              <w:jc w:val="left"/>
+            </w:pPr>
+            <w:r>
+              <w:t>34</w:t>
+            </w:r>
+          </w:p>
+        </w:tc>
+        <w:tc>
+          <w:tcPr>
+            <w:tcW w:w="2133" w:type="dxa"/>
+          </w:tcPr>
+          <w:p>
+            <w:pPr>
+              <w:jc w:val="left"/>
+              <w:rPr>
+                <w:b/>
+              </w:rPr>
+            </w:pPr>
+            <w:r>
+              <w:rPr>
+                <w:b/>
+              </w:rPr>
+              <w:t>49582</w:t>
+            </w:r>
+          </w:p>
+        </w:tc>
+        <w:tc>
+          <w:tcPr>
+            <w:tcW w:w="2133" w:type="dxa"/>
+          </w:tcPr>
+          <w:p>
+            <w:pPr>
+              <w:jc w:val="left"/>
+              <w:rPr>
+                <w:b/>
+              </w:rPr>
+            </w:pPr>
+            <w:r>
+              <w:rPr>
+                <w:b/>
+              </w:rPr>
+              <w:t>284.311</w:t>
+            </w:r>
+          </w:p>
+        </w:tc>
+      </w:tr>
+      <w:tr>
+        <w:trPr>
+          <w:trHeight w:val="616"/>
+        </w:trPr>
+        <w:tc>
+          <w:tcPr>
+            <w:tcW w:w="2132" w:type="dxa"/>
+          </w:tcPr>
+          <w:p>
+            <w:pPr>
+              <w:jc w:val="left"/>
+            </w:pPr>
+            <w:r>
+              <w:t>BFS – input4</w:t>
+            </w:r>
+          </w:p>
+        </w:tc>
+        <w:tc>
+          <w:tcPr>
+            <w:tcW w:w="2132" w:type="dxa"/>
+          </w:tcPr>
+          <w:p>
+            <w:pPr>
+              <w:jc w:val="left"/>
+            </w:pPr>
+            <w:r>
+              <w:t>72</w:t>
+            </w:r>
+          </w:p>
+        </w:tc>
+        <w:tc>
+          <w:tcPr>
+            <w:tcW w:w="2133" w:type="dxa"/>
+          </w:tcPr>
+          <w:p>
+            <w:pPr>
+              <w:jc w:val="left"/>
+            </w:pPr>
+            <w:r>
+              <w:t>565102</w:t>
+            </w:r>
+          </w:p>
+        </w:tc>
+        <w:tc>
+          <w:tcPr>
+            <w:tcW w:w="2133" w:type="dxa"/>
+          </w:tcPr>
+          <w:p>
+            <w:pPr>
+              <w:jc w:val="left"/>
+            </w:pPr>
+            <w:r>
+              <w:t>491.80</w:t>
+            </w:r>
+            <w:r>
+              <w:t>6</w:t>
+            </w:r>
+          </w:p>
+        </w:tc>
+      </w:tr>
+      <w:tr>
+        <w:trPr>
+          <w:trHeight w:val="616"/>
+        </w:trPr>
+        <w:tc>
+          <w:tcPr>
+            <w:tcW w:w="2132" w:type="dxa"/>
+          </w:tcPr>
+          <w:p>
+            <w:pPr>
+              <w:jc w:val="left"/>
+            </w:pPr>
+            <w:r>
+              <w:t>A* - input4</w:t>
+            </w:r>
+          </w:p>
+        </w:tc>
+        <w:tc>
+          <w:tcPr>
+            <w:tcW w:w="2132" w:type="dxa"/>
+          </w:tcPr>
+          <w:p>
+            <w:pPr>
+              <w:jc w:val="left"/>
+            </w:pPr>
+            <w:r>
+              <w:t>72</w:t>
+            </w:r>
+          </w:p>
+        </w:tc>
+        <w:tc>
+          <w:tcPr>
+            <w:tcW w:w="2133" w:type="dxa"/>
+          </w:tcPr>
+          <w:p>
+            <w:pPr>
+              <w:jc w:val="left"/>
+            </w:pPr>
+            <w:r>
+              <w:t>540070</w:t>
+            </w:r>
+          </w:p>
+        </w:tc>
+        <w:tc>
+          <w:tcPr>
+            <w:tcW w:w="2133" w:type="dxa"/>
+          </w:tcPr>
+          <w:p>
+            <w:pPr>
+              <w:jc w:val="left"/>
+            </w:pPr>
+            <w:r>
+              <w:t>490</w:t>
+            </w:r>
+            <w:r>
+              <w:t>.593</w:t>
+            </w:r>
+          </w:p>
+        </w:tc>
+      </w:tr>
+    </w:tbl>
+    <w:p>
+      <w:pPr>
+        <w:jc w:val="center"/>
+      </w:pPr>
+      <w:r>
+        <w:t>This table shows the result. The first column indicates the method with the corresponding input files’ number.</w:t>
+      </w:r>
+    </w:p>
+    <w:p>
+      <w:pPr>
+        <w:jc w:val="center"/>
+      </w:pPr>
+    </w:p>
+    <w:p>
+      <w:pPr>
+        <w:jc w:val="left"/>
+        <w:rPr>
+          <w:b/>
+        </w:rPr>
+      </w:pPr>
+      <w:r>
+        <w:rPr>
+          <w:b/>
+        </w:rPr>
+        <w:t>Analysis</w:t>
+      </w:r>
+    </w:p>
+    <w:p>
+      <w:pPr>
+        <w:jc w:val="left"/>
+        <w:rPr>
+          <w:b/>
+        </w:rPr>
+      </w:pPr>
       <w:bookmarkStart w:id="0" w:name="_GoBack"/>
       <w:bookmarkEnd w:id="0"/>
-      <w:r>
-        <w:t>.</w:t>
-      </w:r>
-    </w:p>
-    <w:p>
-      <w:pPr>
-        <w:jc w:val="left"/>
-      </w:pPr>
-      <w:r>
-        <w:t>The order to find children of each node is down, right, up,</w:t>
-      </w:r>
-      <w:r>
-        <w:t xml:space="preserve"> and</w:t>
-      </w:r>
-      <w:r>
-        <w:t xml:space="preserve"> left. Changing the order only makes a big difference in DFS, because </w:t>
-      </w:r>
-      <w:r>
-        <w:t>DFS</w:t>
-      </w:r>
-      <w:r>
-        <w:t xml:space="preserve"> </w:t>
-      </w:r>
-      <w:r>
-        <w:t>sticks with</w:t>
-      </w:r>
-      <w:r>
-        <w:t xml:space="preserve"> one leaf</w:t>
-      </w:r>
-      <w:r>
-        <w:t xml:space="preserve"> first, and others if previous leaf does not return the result.</w:t>
+    </w:p>
+    <w:p>
+      <w:pPr>
+        <w:jc w:val="left"/>
+      </w:pPr>
+      <w:r>
+        <w:t>For the cost of moves of the person, b</w:t>
+      </w:r>
+      <w:r>
+        <w:t xml:space="preserve">oth A*, BFS searches generate the same result, which hopefully means the A* is able to generate the correct optimal solution. </w:t>
+      </w:r>
+      <w:r>
+        <w:t xml:space="preserve">For the number of nodes expanded in the search tree, the A* always beats BFS. The interesting happens in the 3rd map, where the nodes expanded by A* is almost 10 times smaller than </w:t>
+      </w:r>
+      <w:r>
+        <w:t xml:space="preserve">BFS. However, A* </w:t>
+      </w:r>
+      <w:r>
+        <w:t xml:space="preserve">has </w:t>
+      </w:r>
+      <w:r>
+        <w:t xml:space="preserve">2 times computation </w:t>
+      </w:r>
+      <w:r>
+        <w:t>cost</w:t>
+      </w:r>
+      <w:r>
+        <w:t xml:space="preserve">. This indicates that with more boxes the assignment of boxes to the correct goal position is crucial, while it’s sad that the computation cost grows too fast using our naïve brutal force matching algorithm. For the cost of time, the A* usually performs worse. For small number of boxes – less than 7, it’s almost the same. However, after the number of boxes reaches 7, the computation time of heuristic function </w:t>
+      </w:r>
+      <w:r>
+        <w:t xml:space="preserve">dominates the cost of time. </w:t>
+      </w:r>
+    </w:p>
+    <w:p>
+      <w:pPr>
+        <w:jc w:val="left"/>
+      </w:pPr>
+    </w:p>
+    <w:p>
+      <w:pPr>
+        <w:jc w:val="left"/>
+      </w:pPr>
+      <w:r>
+        <w:t xml:space="preserve">In conclusion, A* reaches the optimal solution with fewer nodes expanded (or space complexity), while the computation time complexity grows when there are too many boxes. </w:t>
       </w:r>
     </w:p>
     <w:sectPr>
@@ -2331,7 +3335,7 @@
     <w:lsdException w:name="List Table 6 Colorful Accent 6" w:uiPriority="51"/>
     <w:lsdException w:name="List Table 7 Colorful Accent 6" w:uiPriority="52"/>
   </w:latentStyles>
-  <w:style w:type="paragraph" w:default="1" w:styleId="a">
+  <w:style w:type="paragraph" w:default="1" w:styleId="Normal">
     <w:name w:val="Normal"/>
     <w:qFormat/>
     <w:pPr>
@@ -2339,13 +3343,13 @@
       <w:jc w:val="both"/>
     </w:pPr>
   </w:style>
-  <w:style w:type="character" w:default="1" w:styleId="a0">
+  <w:style w:type="character" w:default="1" w:styleId="DefaultParagraphFont">
     <w:name w:val="Default Paragraph Font"/>
     <w:uiPriority w:val="1"/>
     <w:semiHidden/>
     <w:unhideWhenUsed/>
   </w:style>
-  <w:style w:type="table" w:default="1" w:styleId="a1">
+  <w:style w:type="table" w:default="1" w:styleId="TableNormal">
     <w:name w:val="Normal Table"/>
     <w:uiPriority w:val="99"/>
     <w:semiHidden/>
@@ -2360,15 +3364,15 @@
       </w:tblCellMar>
     </w:tblPr>
   </w:style>
-  <w:style w:type="numbering" w:default="1" w:styleId="a2">
+  <w:style w:type="numbering" w:default="1" w:styleId="NoList">
     <w:name w:val="No List"/>
     <w:uiPriority w:val="99"/>
     <w:semiHidden/>
     <w:unhideWhenUsed/>
   </w:style>
-  <w:style w:type="paragraph" w:styleId="a3">
+  <w:style w:type="paragraph" w:styleId="ListParagraph">
     <w:name w:val="List Paragraph"/>
-    <w:basedOn w:val="a"/>
+    <w:basedOn w:val="Normal"/>
     <w:uiPriority w:val="34"/>
     <w:qFormat/>
     <w:rsid w:val="005B1069"/>
@@ -2376,9 +3380,9 @@
       <w:ind w:firstLineChars="200" w:firstLine="420"/>
     </w:pPr>
   </w:style>
-  <w:style w:type="table" w:styleId="a4">
+  <w:style w:type="table" w:styleId="TableGrid">
     <w:name w:val="Table Grid"/>
-    <w:basedOn w:val="a1"/>
+    <w:basedOn w:val="TableNormal"/>
     <w:uiPriority w:val="39"/>
     <w:rsid w:val="00521383"/>
     <w:tblPr>
@@ -2399,9 +3403,9 @@
       </w:tblCellMar>
     </w:tblPr>
   </w:style>
-  <w:style w:type="table" w:styleId="1">
+  <w:style w:type="table" w:styleId="PlainTable1">
     <w:name w:val="Plain Table 1"/>
-    <w:basedOn w:val="a1"/>
+    <w:basedOn w:val="TableNormal"/>
     <w:uiPriority w:val="41"/>
     <w:rsid w:val="00521383"/>
     <w:tblPr>
@@ -2466,9 +3470,9 @@
       </w:tcPr>
     </w:tblStylePr>
   </w:style>
-  <w:style w:type="table" w:styleId="2">
+  <w:style w:type="table" w:styleId="PlainTable2">
     <w:name w:val="Plain Table 2"/>
-    <w:basedOn w:val="a1"/>
+    <w:basedOn w:val="TableNormal"/>
     <w:uiPriority w:val="42"/>
     <w:rsid w:val="00521383"/>
     <w:tblPr>
@@ -2550,9 +3554,9 @@
       </w:tcPr>
     </w:tblStylePr>
   </w:style>
-  <w:style w:type="table" w:styleId="3">
+  <w:style w:type="table" w:styleId="PlainTable3">
     <w:name w:val="Plain Table 3"/>
-    <w:basedOn w:val="a1"/>
+    <w:basedOn w:val="TableNormal"/>
     <w:uiPriority w:val="43"/>
     <w:rsid w:val="00521383"/>
     <w:tblPr>
@@ -2647,9 +3651,9 @@
       </w:tcPr>
     </w:tblStylePr>
   </w:style>
-  <w:style w:type="table" w:styleId="4">
+  <w:style w:type="table" w:styleId="PlainTable4">
     <w:name w:val="Plain Table 4"/>
-    <w:basedOn w:val="a1"/>
+    <w:basedOn w:val="TableNormal"/>
     <w:uiPriority w:val="44"/>
     <w:rsid w:val="00521383"/>
     <w:tblPr>
@@ -2700,9 +3704,9 @@
       </w:tcPr>
     </w:tblStylePr>
   </w:style>
-  <w:style w:type="table" w:styleId="5">
+  <w:style w:type="table" w:styleId="PlainTable5">
     <w:name w:val="Plain Table 5"/>
-    <w:basedOn w:val="a1"/>
+    <w:basedOn w:val="TableNormal"/>
     <w:uiPriority w:val="45"/>
     <w:rsid w:val="00521383"/>
     <w:tblPr>
@@ -2824,9 +3828,9 @@
       </w:tcPr>
     </w:tblStylePr>
   </w:style>
-  <w:style w:type="table" w:styleId="a5">
+  <w:style w:type="table" w:styleId="TableGridLight">
     <w:name w:val="Grid Table Light"/>
-    <w:basedOn w:val="a1"/>
+    <w:basedOn w:val="TableNormal"/>
     <w:uiPriority w:val="40"/>
     <w:rsid w:val="00521383"/>
     <w:tblPr>

</xml_diff>